<commit_message>
florie kunin mo to
</commit_message>
<xml_diff>
--- a/Formal Complain Letter 1.docx
+++ b/Formal Complain Letter 1.docx
@@ -670,7 +670,14 @@
         <w:rPr>
           <w:sz w:val="24"/>
         </w:rPr>
-        <w:t>Name of Student</w:t>
+        <w:t xml:space="preserve">Name of </w:t>
+      </w:r>
+      <w:proofErr w:type="gramStart"/>
+      <w:r>
+        <w:rPr>
+          <w:sz w:val="24"/>
+        </w:rPr>
+        <w:t>Student</w:t>
       </w:r>
       <w:r>
         <w:rPr>
@@ -685,6 +692,7 @@
         </w:rPr>
         <w:t>:</w:t>
       </w:r>
+      <w:proofErr w:type="gramEnd"/>
       <w:r>
         <w:rPr>
           <w:spacing w:val="48"/>
@@ -746,7 +754,14 @@
         <w:rPr>
           <w:sz w:val="24"/>
         </w:rPr>
-        <w:t>Year and Section</w:t>
+        <w:t xml:space="preserve">Year and </w:t>
+      </w:r>
+      <w:proofErr w:type="gramStart"/>
+      <w:r>
+        <w:rPr>
+          <w:sz w:val="24"/>
+        </w:rPr>
+        <w:t>Section</w:t>
       </w:r>
       <w:r>
         <w:rPr>
@@ -762,6 +777,7 @@
         </w:rPr>
         <w:t>:</w:t>
       </w:r>
+      <w:proofErr w:type="gramEnd"/>
       <w:r>
         <w:rPr>
           <w:spacing w:val="48"/>
@@ -1072,6 +1088,10 @@
       <w:pPr>
         <w:pStyle w:val="BodyText"/>
         <w:rPr>
+          <w:b/>
+          <w:bCs/>
+          <w:i w:val="0"/>
+          <w:iCs w:val="0"/>
           <w:sz w:val="20"/>
         </w:rPr>
       </w:pPr>
@@ -2118,6 +2138,7 @@
         </w:rPr>
         <w:t xml:space="preserve">        </w:t>
       </w:r>
+      <w:proofErr w:type="spellStart"/>
       <w:r>
         <w:rPr>
           <w:i w:val="0"/>
@@ -2125,6 +2146,7 @@
         </w:rPr>
         <w:t>image_placholder</w:t>
       </w:r>
+      <w:proofErr w:type="spellEnd"/>
     </w:p>
     <w:p>
       <w:pPr>
@@ -2543,12 +2565,14 @@
         </w:rPr>
         <w:t xml:space="preserve"> </w:t>
       </w:r>
+      <w:proofErr w:type="spellStart"/>
       <w:r>
         <w:rPr>
           <w:sz w:val="24"/>
         </w:rPr>
         <w:t>contact_number</w:t>
       </w:r>
+      <w:proofErr w:type="spellEnd"/>
     </w:p>
     <w:p>
       <w:pPr>

</xml_diff>